<commit_message>
changed summary and photoshop slide, updated projects and resume
</commit_message>
<xml_diff>
--- a/src/resume/Jen_Resume.docx
+++ b/src/resume/Jen_Resume.docx
@@ -10,7 +10,7 @@
           <w:rFonts w:ascii="Garamond" w:eastAsia="Microsoft YaHei Light" w:hAnsi="Garamond" w:cs="Courier New"/>
           <w:b/>
           <w:color w:val="1F497D" w:themeColor="text2"/>
-          <w:sz w:val="52"/>
+          <w:sz w:val="56"/>
           <w:szCs w:val="36"/>
         </w:rPr>
       </w:pPr>
@@ -19,7 +19,7 @@
           <w:rFonts w:ascii="Garamond" w:eastAsia="Microsoft YaHei Light" w:hAnsi="Garamond" w:cs="Courier New"/>
           <w:b/>
           <w:color w:val="1F497D" w:themeColor="text2"/>
-          <w:sz w:val="52"/>
+          <w:sz w:val="56"/>
           <w:szCs w:val="36"/>
         </w:rPr>
         <w:t>J</w:t>
@@ -29,7 +29,7 @@
           <w:rFonts w:ascii="Garamond" w:eastAsia="Microsoft YaHei Light" w:hAnsi="Garamond" w:cs="Courier New"/>
           <w:b/>
           <w:color w:val="1F497D" w:themeColor="text2"/>
-          <w:sz w:val="52"/>
+          <w:sz w:val="56"/>
           <w:szCs w:val="36"/>
         </w:rPr>
         <w:softHyphen/>
@@ -39,14 +39,12 @@
           <w:rFonts w:ascii="Garamond" w:eastAsia="Microsoft YaHei Light" w:hAnsi="Garamond" w:cs="Courier New"/>
           <w:b/>
           <w:color w:val="1F497D" w:themeColor="text2"/>
-          <w:sz w:val="52"/>
+          <w:sz w:val="56"/>
           <w:szCs w:val="36"/>
         </w:rPr>
         <w:softHyphen/>
         <w:t>en Shin</w:t>
       </w:r>
-      <w:bookmarkStart w:id="0" w:name="_GoBack"/>
-      <w:bookmarkEnd w:id="0"/>
     </w:p>
     <w:p>
       <w:pPr>
@@ -84,7 +82,16 @@
           <w:color w:val="404040" w:themeColor="text1" w:themeTint="BF"/>
           <w:sz w:val="24"/>
         </w:rPr>
-        <w:t>Jenshin.com</w:t>
+        <w:t>j</w:t>
+      </w:r>
+      <w:r>
+        <w:rPr>
+          <w:rFonts w:ascii="Garamond" w:eastAsia="Microsoft YaHei Light" w:hAnsi="Garamond" w:cs="Courier New"/>
+          <w:b/>
+          <w:color w:val="404040" w:themeColor="text1" w:themeTint="BF"/>
+          <w:sz w:val="24"/>
+        </w:rPr>
+        <w:t>enshin.com</w:t>
       </w:r>
       <w:r>
         <w:rPr>
@@ -136,7 +143,7 @@
           <w:top w:val="single" w:sz="4" w:space="1" w:color="1F497D" w:themeColor="text2"/>
           <w:bottom w:val="single" w:sz="6" w:space="1" w:color="1F497D" w:themeColor="text2"/>
         </w:pBdr>
-        <w:spacing w:after="60"/>
+        <w:spacing w:before="60" w:after="60"/>
         <w:rPr>
           <w:rFonts w:ascii="Garamond" w:eastAsia="Microsoft YaHei Light" w:hAnsi="Garamond" w:cs="Courier New"/>
           <w:color w:val="1F497D" w:themeColor="text2"/>
@@ -231,7 +238,7 @@
           <w:i/>
           <w:color w:val="404040" w:themeColor="text1" w:themeTint="BF"/>
         </w:rPr>
-        <w:t>GPA 3.53</w:t>
+        <w:t>GPA 3.61</w:t>
       </w:r>
     </w:p>
     <w:p>
@@ -365,16 +372,572 @@
       <w:pPr>
         <w:spacing w:after="0"/>
         <w:rPr>
-          <w:rFonts w:ascii="Garamond" w:eastAsia="Microsoft YaHei Light" w:hAnsi="Garamond" w:cs="Courier New"/>
-          <w:color w:val="404040" w:themeColor="text1" w:themeTint="BF"/>
-        </w:rPr>
-      </w:pPr>
-      <w:r>
-        <w:rPr>
-          <w:rFonts w:ascii="Garamond" w:eastAsia="Microsoft YaHei Light" w:hAnsi="Garamond" w:cs="Courier New"/>
-          <w:color w:val="404040" w:themeColor="text1" w:themeTint="BF"/>
-        </w:rPr>
-        <w:t>Relevant Courses: Programming Languages, Data Structures, Databases, Interaction Design, Algorithms</w:t>
+          <w:rFonts w:ascii="Garamond" w:hAnsi="Garamond" w:cs="Courier New"/>
+          <w:color w:val="404040" w:themeColor="text1" w:themeTint="BF"/>
+        </w:rPr>
+      </w:pPr>
+      <w:r>
+        <w:rPr>
+          <w:rFonts w:ascii="Garamond" w:eastAsia="Microsoft YaHei Light" w:hAnsi="Garamond" w:cs="Courier New"/>
+          <w:color w:val="404040" w:themeColor="text1" w:themeTint="BF"/>
+        </w:rPr>
+        <w:t xml:space="preserve">Relevant Courses: </w:t>
+      </w:r>
+      <w:r>
+        <w:rPr>
+          <w:rFonts w:ascii="Garamond" w:eastAsia="Microsoft YaHei Light" w:hAnsi="Garamond" w:cs="Courier New"/>
+          <w:color w:val="404040" w:themeColor="text1" w:themeTint="BF"/>
+        </w:rPr>
+        <w:t>Compilers</w:t>
+      </w:r>
+      <w:r>
+        <w:rPr>
+          <w:rFonts w:ascii="Garamond" w:eastAsia="Microsoft YaHei Light" w:hAnsi="Garamond" w:cs="Courier New"/>
+          <w:color w:val="404040" w:themeColor="text1" w:themeTint="BF"/>
+        </w:rPr>
+        <w:t xml:space="preserve">, </w:t>
+      </w:r>
+      <w:r>
+        <w:rPr>
+          <w:rFonts w:ascii="Garamond" w:eastAsia="Microsoft YaHei Light" w:hAnsi="Garamond" w:cs="Courier New"/>
+          <w:color w:val="404040" w:themeColor="text1" w:themeTint="BF"/>
+        </w:rPr>
+        <w:t>Algorithms</w:t>
+      </w:r>
+      <w:r>
+        <w:rPr>
+          <w:rFonts w:ascii="Garamond" w:eastAsia="Microsoft YaHei Light" w:hAnsi="Garamond" w:cs="Courier New"/>
+          <w:color w:val="404040" w:themeColor="text1" w:themeTint="BF"/>
+        </w:rPr>
+        <w:t>, AI,</w:t>
+      </w:r>
+      <w:r>
+        <w:rPr>
+          <w:rFonts w:ascii="Garamond" w:eastAsia="Microsoft YaHei Light" w:hAnsi="Garamond" w:cs="Courier New"/>
+          <w:color w:val="404040" w:themeColor="text1" w:themeTint="BF"/>
+        </w:rPr>
+        <w:t xml:space="preserve"> </w:t>
+      </w:r>
+      <w:r>
+        <w:rPr>
+          <w:rFonts w:ascii="Garamond" w:eastAsia="Microsoft YaHei Light" w:hAnsi="Garamond" w:cs="Courier New"/>
+          <w:color w:val="404040" w:themeColor="text1" w:themeTint="BF"/>
+        </w:rPr>
+        <w:t>Data Structures</w:t>
+      </w:r>
+      <w:r>
+        <w:rPr>
+          <w:rFonts w:ascii="Garamond" w:eastAsia="Microsoft YaHei Light" w:hAnsi="Garamond" w:cs="Courier New"/>
+          <w:color w:val="404040" w:themeColor="text1" w:themeTint="BF"/>
+        </w:rPr>
+        <w:t>, Databases, Interaction Design</w:t>
+      </w:r>
+    </w:p>
+    <w:p>
+      <w:pPr>
+        <w:pBdr>
+          <w:top w:val="single" w:sz="4" w:space="1" w:color="1F497D" w:themeColor="text2"/>
+          <w:bottom w:val="single" w:sz="6" w:space="1" w:color="1F497D" w:themeColor="text2"/>
+        </w:pBdr>
+        <w:tabs>
+          <w:tab w:val="left" w:pos="5550"/>
+        </w:tabs>
+        <w:spacing w:before="60" w:after="60"/>
+        <w:rPr>
+          <w:rFonts w:ascii="Garamond" w:eastAsia="Microsoft YaHei Light" w:hAnsi="Garamond" w:cs="Courier New"/>
+          <w:color w:val="404040" w:themeColor="text1" w:themeTint="BF"/>
+          <w:sz w:val="24"/>
+        </w:rPr>
+      </w:pPr>
+      <w:r>
+        <w:rPr>
+          <w:rFonts w:ascii="Garamond" w:eastAsia="Microsoft YaHei Light" w:hAnsi="Garamond" w:cs="Courier New"/>
+          <w:color w:val="1F497D" w:themeColor="text2"/>
+          <w:sz w:val="28"/>
+        </w:rPr>
+        <w:t>SKILLS</w:t>
+      </w:r>
+      <w:r>
+        <w:rPr>
+          <w:rFonts w:ascii="Garamond" w:eastAsia="Microsoft YaHei Light" w:hAnsi="Garamond" w:cs="Courier New"/>
+          <w:color w:val="404040" w:themeColor="text1" w:themeTint="BF"/>
+          <w:sz w:val="24"/>
+        </w:rPr>
+        <w:tab/>
+      </w:r>
+    </w:p>
+    <w:p>
+      <w:pPr>
+        <w:pStyle w:val="ListParagraph"/>
+        <w:numPr>
+          <w:ilvl w:val="0"/>
+          <w:numId w:val="5"/>
+        </w:numPr>
+        <w:spacing w:after="0"/>
+        <w:ind w:right="720"/>
+        <w:rPr>
+          <w:rFonts w:ascii="Garamond" w:eastAsia="Microsoft YaHei Light" w:hAnsi="Garamond" w:cs="Courier New"/>
+          <w:b/>
+          <w:color w:val="404040" w:themeColor="text1" w:themeTint="BF"/>
+        </w:rPr>
+      </w:pPr>
+      <w:r>
+        <w:rPr>
+          <w:rFonts w:ascii="Garamond" w:eastAsia="Microsoft YaHei Light" w:hAnsi="Garamond" w:cs="Courier New"/>
+          <w:b/>
+          <w:color w:val="404040" w:themeColor="text1" w:themeTint="BF"/>
+        </w:rPr>
+        <w:t xml:space="preserve">Proficient: </w:t>
+      </w:r>
+      <w:r>
+        <w:rPr>
+          <w:rFonts w:ascii="Garamond" w:eastAsia="Microsoft YaHei Light" w:hAnsi="Garamond" w:cs="Courier New"/>
+          <w:color w:val="404040" w:themeColor="text1" w:themeTint="BF"/>
+        </w:rPr>
+        <w:t>JavaScript</w:t>
+      </w:r>
+      <w:r>
+        <w:rPr>
+          <w:rFonts w:ascii="Garamond" w:hAnsi="Garamond" w:cs="Courier New" w:hint="eastAsia"/>
+          <w:color w:val="404040" w:themeColor="text1" w:themeTint="BF"/>
+        </w:rPr>
+        <w:t xml:space="preserve">, </w:t>
+      </w:r>
+      <w:r>
+        <w:rPr>
+          <w:rFonts w:ascii="Garamond" w:eastAsia="Microsoft YaHei Light" w:hAnsi="Garamond" w:cs="Courier New"/>
+          <w:color w:val="404040" w:themeColor="text1" w:themeTint="BF"/>
+        </w:rPr>
+        <w:t xml:space="preserve">Python, </w:t>
+      </w:r>
+      <w:r>
+        <w:rPr>
+          <w:rFonts w:ascii="Garamond" w:eastAsia="Microsoft YaHei Light" w:hAnsi="Garamond" w:cs="Courier New"/>
+          <w:color w:val="404040" w:themeColor="text1" w:themeTint="BF"/>
+        </w:rPr>
+        <w:t xml:space="preserve">Java, </w:t>
+      </w:r>
+      <w:r>
+        <w:rPr>
+          <w:rFonts w:ascii="Garamond" w:hAnsi="Garamond" w:cs="Courier New"/>
+          <w:color w:val="404040" w:themeColor="text1" w:themeTint="BF"/>
+        </w:rPr>
+        <w:t>D3,</w:t>
+      </w:r>
+      <w:r>
+        <w:rPr>
+          <w:rFonts w:ascii="Garamond" w:hAnsi="Garamond" w:cs="Courier New" w:hint="eastAsia"/>
+          <w:color w:val="404040" w:themeColor="text1" w:themeTint="BF"/>
+        </w:rPr>
+        <w:t xml:space="preserve"> </w:t>
+      </w:r>
+      <w:r>
+        <w:rPr>
+          <w:rFonts w:ascii="Garamond" w:hAnsi="Garamond" w:cs="Courier New"/>
+          <w:color w:val="404040" w:themeColor="text1" w:themeTint="BF"/>
+        </w:rPr>
+        <w:t xml:space="preserve">JQuery, </w:t>
+      </w:r>
+      <w:r>
+        <w:rPr>
+          <w:rFonts w:ascii="Garamond" w:hAnsi="Garamond" w:cs="Courier New" w:hint="eastAsia"/>
+          <w:color w:val="404040" w:themeColor="text1" w:themeTint="BF"/>
+        </w:rPr>
+        <w:t>TDD</w:t>
+      </w:r>
+      <w:r>
+        <w:rPr>
+          <w:rFonts w:ascii="Garamond" w:hAnsi="Garamond" w:cs="Courier New"/>
+          <w:color w:val="404040" w:themeColor="text1" w:themeTint="BF"/>
+        </w:rPr>
+        <w:t xml:space="preserve">, </w:t>
+      </w:r>
+      <w:r>
+        <w:rPr>
+          <w:rFonts w:ascii="Garamond" w:hAnsi="Garamond" w:cs="Courier New"/>
+          <w:color w:val="404040" w:themeColor="text1" w:themeTint="BF"/>
+        </w:rPr>
+        <w:t xml:space="preserve"> </w:t>
+      </w:r>
+      <w:r>
+        <w:rPr>
+          <w:rFonts w:ascii="Garamond" w:eastAsia="Microsoft YaHei Light" w:hAnsi="Garamond" w:cs="Courier New"/>
+          <w:color w:val="404040" w:themeColor="text1" w:themeTint="BF"/>
+        </w:rPr>
+        <w:t>HTTP, CSS</w:t>
+      </w:r>
+      <w:r>
+        <w:rPr>
+          <w:rFonts w:ascii="Garamond" w:hAnsi="Garamond" w:cs="Courier New" w:hint="eastAsia"/>
+          <w:color w:val="404040" w:themeColor="text1" w:themeTint="BF"/>
+        </w:rPr>
+        <w:t>, Ohm</w:t>
+      </w:r>
+    </w:p>
+    <w:p>
+      <w:pPr>
+        <w:pStyle w:val="ListParagraph"/>
+        <w:numPr>
+          <w:ilvl w:val="0"/>
+          <w:numId w:val="5"/>
+        </w:numPr>
+        <w:spacing w:after="0"/>
+        <w:ind w:right="720"/>
+        <w:rPr>
+          <w:rFonts w:ascii="Garamond" w:eastAsia="Microsoft YaHei Light" w:hAnsi="Garamond" w:cs="Courier New"/>
+          <w:b/>
+          <w:color w:val="404040" w:themeColor="text1" w:themeTint="BF"/>
+        </w:rPr>
+      </w:pPr>
+      <w:r>
+        <w:rPr>
+          <w:rFonts w:ascii="Garamond" w:eastAsia="Microsoft YaHei Light" w:hAnsi="Garamond" w:cs="Courier New"/>
+          <w:b/>
+          <w:color w:val="404040" w:themeColor="text1" w:themeTint="BF"/>
+        </w:rPr>
+        <w:t xml:space="preserve">Intermediate: </w:t>
+      </w:r>
+      <w:r>
+        <w:rPr>
+          <w:rFonts w:ascii="Garamond" w:eastAsia="Microsoft YaHei Light" w:hAnsi="Garamond" w:cs="Courier New"/>
+          <w:color w:val="404040" w:themeColor="text1" w:themeTint="BF"/>
+        </w:rPr>
+        <w:t xml:space="preserve">C++, </w:t>
+      </w:r>
+      <w:r>
+        <w:rPr>
+          <w:rFonts w:ascii="Garamond" w:eastAsia="Microsoft YaHei Light" w:hAnsi="Garamond" w:cs="Courier New"/>
+          <w:color w:val="404040" w:themeColor="text1" w:themeTint="BF"/>
+        </w:rPr>
+        <w:t>ReactJS</w:t>
+      </w:r>
+      <w:r>
+        <w:rPr>
+          <w:rFonts w:ascii="Garamond" w:eastAsia="Microsoft YaHei Light" w:hAnsi="Garamond" w:cs="Courier New"/>
+          <w:color w:val="404040" w:themeColor="text1" w:themeTint="BF"/>
+        </w:rPr>
+        <w:t xml:space="preserve">, </w:t>
+      </w:r>
+      <w:r>
+        <w:rPr>
+          <w:rFonts w:ascii="Garamond" w:hAnsi="Garamond" w:cs="Courier New" w:hint="eastAsia"/>
+          <w:color w:val="404040" w:themeColor="text1" w:themeTint="BF"/>
+        </w:rPr>
+        <w:t>assembly</w:t>
+      </w:r>
+      <w:r>
+        <w:rPr>
+          <w:rFonts w:ascii="Garamond" w:eastAsia="Microsoft YaHei Light" w:hAnsi="Garamond" w:cs="Courier New"/>
+          <w:color w:val="404040" w:themeColor="text1" w:themeTint="BF"/>
+        </w:rPr>
+        <w:t>, Jenkins,</w:t>
+      </w:r>
+      <w:r>
+        <w:rPr>
+          <w:rFonts w:ascii="Garamond" w:hAnsi="Garamond" w:cs="Courier New" w:hint="eastAsia"/>
+          <w:color w:val="404040" w:themeColor="text1" w:themeTint="BF"/>
+        </w:rPr>
+        <w:t xml:space="preserve"> </w:t>
+      </w:r>
+      <w:r>
+        <w:rPr>
+          <w:rFonts w:ascii="Garamond" w:eastAsia="Microsoft YaHei Light" w:hAnsi="Garamond" w:cs="Courier New"/>
+          <w:color w:val="404040" w:themeColor="text1" w:themeTint="BF"/>
+        </w:rPr>
+        <w:t>Git</w:t>
+      </w:r>
+      <w:r>
+        <w:rPr>
+          <w:rFonts w:ascii="Garamond" w:hAnsi="Garamond" w:cs="Courier New" w:hint="eastAsia"/>
+          <w:color w:val="404040" w:themeColor="text1" w:themeTint="BF"/>
+        </w:rPr>
+        <w:t xml:space="preserve">, </w:t>
+      </w:r>
+      <w:r>
+        <w:rPr>
+          <w:rFonts w:ascii="Garamond" w:eastAsia="Microsoft YaHei Light" w:hAnsi="Garamond" w:cs="Courier New"/>
+          <w:color w:val="404040" w:themeColor="text1" w:themeTint="BF"/>
+        </w:rPr>
+        <w:t>PostgreSQL,</w:t>
+      </w:r>
+      <w:r>
+        <w:rPr>
+          <w:rFonts w:ascii="Garamond" w:eastAsia="Microsoft YaHei Light" w:hAnsi="Garamond" w:cs="Courier New"/>
+          <w:color w:val="404040" w:themeColor="text1" w:themeTint="BF"/>
+        </w:rPr>
+        <w:t xml:space="preserve"> </w:t>
+      </w:r>
+      <w:r>
+        <w:rPr>
+          <w:rFonts w:ascii="Garamond" w:hAnsi="Garamond" w:cs="Courier New" w:hint="eastAsia"/>
+          <w:color w:val="404040" w:themeColor="text1" w:themeTint="BF"/>
+        </w:rPr>
+        <w:t xml:space="preserve">Regex, </w:t>
+      </w:r>
+      <w:r>
+        <w:rPr>
+          <w:rFonts w:ascii="Garamond" w:hAnsi="Garamond" w:cs="Courier New" w:hint="eastAsia"/>
+          <w:color w:val="404040" w:themeColor="text1" w:themeTint="BF"/>
+        </w:rPr>
+        <w:t xml:space="preserve">JSON, </w:t>
+      </w:r>
+      <w:r>
+        <w:rPr>
+          <w:rFonts w:ascii="Garamond" w:eastAsia="Microsoft YaHei Light" w:hAnsi="Garamond" w:cs="Courier New"/>
+          <w:color w:val="404040" w:themeColor="text1" w:themeTint="BF"/>
+        </w:rPr>
+        <w:t>Adobe After Effects</w:t>
+      </w:r>
+      <w:r>
+        <w:rPr>
+          <w:rFonts w:ascii="Garamond" w:eastAsia="Microsoft YaHei Light" w:hAnsi="Garamond" w:cs="Courier New"/>
+          <w:color w:val="404040" w:themeColor="text1" w:themeTint="BF"/>
+        </w:rPr>
+        <w:t>,</w:t>
+      </w:r>
+      <w:r>
+        <w:rPr>
+          <w:rFonts w:ascii="Garamond" w:hAnsi="Garamond" w:cs="Courier New" w:hint="eastAsia"/>
+          <w:color w:val="404040" w:themeColor="text1" w:themeTint="BF"/>
+        </w:rPr>
+        <w:t xml:space="preserve"> </w:t>
+      </w:r>
+      <w:r>
+        <w:rPr>
+          <w:rFonts w:ascii="Garamond" w:eastAsia="Microsoft YaHei Light" w:hAnsi="Garamond" w:cs="Courier New"/>
+          <w:color w:val="404040" w:themeColor="text1" w:themeTint="BF"/>
+        </w:rPr>
+        <w:t>Adobe Photoshop</w:t>
+      </w:r>
+      <w:r>
+        <w:rPr>
+          <w:rFonts w:ascii="Garamond" w:hAnsi="Garamond" w:cs="Courier New" w:hint="eastAsia"/>
+          <w:color w:val="404040" w:themeColor="text1" w:themeTint="BF"/>
+        </w:rPr>
+        <w:t>,</w:t>
+      </w:r>
+      <w:r>
+        <w:rPr>
+          <w:rFonts w:ascii="Garamond" w:eastAsia="Microsoft YaHei Light" w:hAnsi="Garamond" w:cs="Courier New"/>
+          <w:color w:val="404040" w:themeColor="text1" w:themeTint="BF"/>
+        </w:rPr>
+        <w:t xml:space="preserve"> </w:t>
+      </w:r>
+      <w:r>
+        <w:rPr>
+          <w:rFonts w:ascii="Garamond" w:hAnsi="Garamond" w:cs="Courier New" w:hint="eastAsia"/>
+          <w:color w:val="404040" w:themeColor="text1" w:themeTint="BF"/>
+        </w:rPr>
+        <w:t xml:space="preserve">3D </w:t>
+      </w:r>
+      <w:r>
+        <w:rPr>
+          <w:rFonts w:ascii="Garamond" w:hAnsi="Garamond" w:cs="Courier New" w:hint="eastAsia"/>
+          <w:color w:val="404040" w:themeColor="text1" w:themeTint="BF"/>
+        </w:rPr>
+        <w:t xml:space="preserve">Blender, </w:t>
+      </w:r>
+      <w:r>
+        <w:rPr>
+          <w:rFonts w:ascii="Garamond" w:eastAsia="Microsoft YaHei Light" w:hAnsi="Garamond" w:cs="Courier New"/>
+          <w:color w:val="404040" w:themeColor="text1" w:themeTint="BF"/>
+        </w:rPr>
+        <w:t>Microsoft Word</w:t>
+      </w:r>
+    </w:p>
+    <w:p>
+      <w:pPr>
+        <w:pStyle w:val="ListParagraph"/>
+        <w:numPr>
+          <w:ilvl w:val="0"/>
+          <w:numId w:val="5"/>
+        </w:numPr>
+        <w:spacing w:after="0"/>
+        <w:ind w:right="720"/>
+        <w:rPr>
+          <w:rFonts w:ascii="Garamond" w:eastAsia="Microsoft YaHei Light" w:hAnsi="Garamond" w:cs="Courier New"/>
+          <w:color w:val="404040" w:themeColor="text1" w:themeTint="BF"/>
+        </w:rPr>
+      </w:pPr>
+      <w:r>
+        <w:rPr>
+          <w:rFonts w:ascii="Garamond" w:eastAsia="Microsoft YaHei Light" w:hAnsi="Garamond" w:cs="Courier New"/>
+          <w:b/>
+          <w:color w:val="404040" w:themeColor="text1" w:themeTint="BF"/>
+        </w:rPr>
+        <w:t>Beginner:</w:t>
+      </w:r>
+      <w:r>
+        <w:rPr>
+          <w:rFonts w:ascii="Garamond" w:eastAsia="Microsoft YaHei Light" w:hAnsi="Garamond" w:cs="Courier New"/>
+          <w:color w:val="404040" w:themeColor="text1" w:themeTint="BF"/>
+        </w:rPr>
+        <w:t xml:space="preserve"> </w:t>
+      </w:r>
+      <w:r>
+        <w:rPr>
+          <w:rFonts w:ascii="Garamond" w:eastAsia="Microsoft YaHei Light" w:hAnsi="Garamond" w:cs="Courier New"/>
+          <w:color w:val="404040" w:themeColor="text1" w:themeTint="BF"/>
+        </w:rPr>
+        <w:t>BootStrap, Jekyll, C</w:t>
+      </w:r>
+      <w:r>
+        <w:rPr>
+          <w:rFonts w:ascii="Garamond" w:eastAsia="Microsoft YaHei Light" w:hAnsi="Garamond" w:cs="Courier New"/>
+          <w:color w:val="404040" w:themeColor="text1" w:themeTint="BF"/>
+        </w:rPr>
+        <w:t xml:space="preserve">, NodeJS, </w:t>
+      </w:r>
+      <w:r>
+        <w:rPr>
+          <w:rFonts w:ascii="Garamond" w:eastAsia="Microsoft YaHei Light" w:hAnsi="Garamond" w:cs="Courier New"/>
+          <w:color w:val="404040" w:themeColor="text1" w:themeTint="BF"/>
+        </w:rPr>
+        <w:t>N</w:t>
+      </w:r>
+      <w:r>
+        <w:rPr>
+          <w:rFonts w:ascii="Garamond" w:eastAsia="Microsoft YaHei Light" w:hAnsi="Garamond" w:cs="Courier New"/>
+          <w:color w:val="404040" w:themeColor="text1" w:themeTint="BF"/>
+        </w:rPr>
+        <w:t>o</w:t>
+      </w:r>
+      <w:r>
+        <w:rPr>
+          <w:rFonts w:ascii="Garamond" w:eastAsia="Microsoft YaHei Light" w:hAnsi="Garamond" w:cs="Courier New"/>
+          <w:color w:val="404040" w:themeColor="text1" w:themeTint="BF"/>
+        </w:rPr>
+        <w:t xml:space="preserve">SQL, </w:t>
+      </w:r>
+      <w:r>
+        <w:rPr>
+          <w:rFonts w:ascii="Garamond" w:eastAsia="Microsoft YaHei Light" w:hAnsi="Garamond" w:cs="Courier New"/>
+          <w:color w:val="404040" w:themeColor="text1" w:themeTint="BF"/>
+        </w:rPr>
+        <w:t>Linux</w:t>
+      </w:r>
+      <w:r>
+        <w:rPr>
+          <w:rFonts w:ascii="Garamond" w:hAnsi="Garamond" w:cs="Courier New" w:hint="eastAsia"/>
+          <w:color w:val="404040" w:themeColor="text1" w:themeTint="BF"/>
+        </w:rPr>
+        <w:t>, Elm, Karma</w:t>
+      </w:r>
+      <w:r>
+        <w:rPr>
+          <w:rFonts w:ascii="Garamond" w:hAnsi="Garamond" w:cs="Courier New"/>
+          <w:color w:val="404040" w:themeColor="text1" w:themeTint="BF"/>
+        </w:rPr>
+        <w:t>,</w:t>
+      </w:r>
+      <w:r>
+        <w:rPr>
+          <w:rFonts w:ascii="Garamond" w:hAnsi="Garamond" w:cs="Courier New"/>
+          <w:color w:val="404040" w:themeColor="text1" w:themeTint="BF"/>
+        </w:rPr>
+        <w:t xml:space="preserve"> Mocha, Jest</w:t>
+      </w:r>
+      <w:r>
+        <w:rPr>
+          <w:rFonts w:ascii="Garamond" w:hAnsi="Garamond" w:cs="Courier New"/>
+          <w:color w:val="404040" w:themeColor="text1" w:themeTint="BF"/>
+        </w:rPr>
+        <w:t xml:space="preserve"> </w:t>
+      </w:r>
+      <w:r>
+        <w:rPr>
+          <w:rFonts w:ascii="Garamond" w:eastAsia="Microsoft YaHei Light" w:hAnsi="Garamond" w:cs="Courier New"/>
+          <w:color w:val="404040" w:themeColor="text1" w:themeTint="BF"/>
+        </w:rPr>
+        <w:t>APIs</w:t>
+      </w:r>
+      <w:r>
+        <w:rPr>
+          <w:rFonts w:ascii="Garamond" w:hAnsi="Garamond" w:cs="Courier New" w:hint="eastAsia"/>
+          <w:color w:val="404040" w:themeColor="text1" w:themeTint="BF"/>
+        </w:rPr>
+        <w:t>, AWS ec2</w:t>
+      </w:r>
+    </w:p>
+    <w:p>
+      <w:pPr>
+        <w:pStyle w:val="ListParagraph"/>
+        <w:numPr>
+          <w:ilvl w:val="0"/>
+          <w:numId w:val="5"/>
+        </w:numPr>
+        <w:spacing w:after="0"/>
+        <w:ind w:right="720"/>
+        <w:rPr>
+          <w:rFonts w:ascii="Garamond" w:eastAsia="Microsoft YaHei Light" w:hAnsi="Garamond" w:cs="Courier New"/>
+          <w:color w:val="404040" w:themeColor="text1" w:themeTint="BF"/>
+        </w:rPr>
+      </w:pPr>
+      <w:r>
+        <w:rPr>
+          <w:rFonts w:ascii="Garamond" w:eastAsia="Microsoft YaHei Light" w:hAnsi="Garamond" w:cs="Courier New"/>
+          <w:b/>
+          <w:color w:val="404040" w:themeColor="text1" w:themeTint="BF"/>
+        </w:rPr>
+        <w:t>Language</w:t>
+      </w:r>
+      <w:r>
+        <w:rPr>
+          <w:rFonts w:ascii="Garamond" w:eastAsia="Microsoft YaHei Light" w:hAnsi="Garamond" w:cs="Courier New"/>
+          <w:b/>
+          <w:color w:val="404040" w:themeColor="text1" w:themeTint="BF"/>
+        </w:rPr>
+        <w:t>s</w:t>
+      </w:r>
+      <w:r>
+        <w:rPr>
+          <w:rFonts w:ascii="Garamond" w:eastAsia="Microsoft YaHei Light" w:hAnsi="Garamond" w:cs="Courier New"/>
+          <w:b/>
+          <w:color w:val="404040" w:themeColor="text1" w:themeTint="BF"/>
+        </w:rPr>
+        <w:t>:</w:t>
+      </w:r>
+      <w:r>
+        <w:rPr>
+          <w:rFonts w:ascii="Garamond" w:eastAsia="Microsoft YaHei Light" w:hAnsi="Garamond" w:cs="Courier New"/>
+          <w:color w:val="404040" w:themeColor="text1" w:themeTint="BF"/>
+        </w:rPr>
+        <w:t xml:space="preserve"> Fluent Korean</w:t>
+      </w:r>
+      <w:r>
+        <w:rPr>
+          <w:rFonts w:ascii="Garamond" w:hAnsi="Garamond" w:cs="Courier New" w:hint="eastAsia"/>
+          <w:color w:val="404040" w:themeColor="text1" w:themeTint="BF"/>
+        </w:rPr>
+        <w:t xml:space="preserve"> &amp; English</w:t>
+      </w:r>
+      <w:r>
+        <w:rPr>
+          <w:rFonts w:ascii="Garamond" w:eastAsia="Microsoft YaHei Light" w:hAnsi="Garamond" w:cs="Courier New"/>
+          <w:color w:val="404040" w:themeColor="text1" w:themeTint="BF"/>
+        </w:rPr>
+        <w:t xml:space="preserve">, </w:t>
+      </w:r>
+      <w:r>
+        <w:rPr>
+          <w:rFonts w:ascii="Garamond" w:eastAsia="Microsoft YaHei Light" w:hAnsi="Garamond" w:cs="Courier New"/>
+          <w:color w:val="404040" w:themeColor="text1" w:themeTint="BF"/>
+        </w:rPr>
+        <w:t>Intermediate</w:t>
+      </w:r>
+      <w:r>
+        <w:rPr>
+          <w:rFonts w:ascii="Garamond" w:eastAsia="Microsoft YaHei Light" w:hAnsi="Garamond" w:cs="Courier New"/>
+          <w:color w:val="404040" w:themeColor="text1" w:themeTint="BF"/>
+        </w:rPr>
+        <w:t xml:space="preserve"> Japanese, Beginner Spanish</w:t>
+      </w:r>
+      <w:r>
+        <w:rPr>
+          <w:rFonts w:ascii="Garamond" w:hAnsi="Garamond" w:cs="Courier New" w:hint="eastAsia"/>
+          <w:color w:val="404040" w:themeColor="text1" w:themeTint="BF"/>
+        </w:rPr>
+        <w:t xml:space="preserve"> </w:t>
       </w:r>
     </w:p>
     <w:p>
@@ -386,7 +949,7 @@
         <w:tabs>
           <w:tab w:val="left" w:pos="3330"/>
         </w:tabs>
-        <w:spacing w:after="60" w:line="240" w:lineRule="auto"/>
+        <w:spacing w:before="60" w:after="60"/>
         <w:rPr>
           <w:rFonts w:ascii="Garamond" w:eastAsia="Microsoft YaHei Light" w:hAnsi="Garamond" w:cs="Courier New"/>
           <w:color w:val="1F497D" w:themeColor="text2"/>
@@ -574,167 +1137,56 @@
           <w:rFonts w:ascii="Garamond" w:eastAsia="Microsoft YaHei Light" w:hAnsi="Garamond" w:cs="Courier New"/>
           <w:color w:val="404040" w:themeColor="text1" w:themeTint="BF"/>
         </w:rPr>
-        <w:t>Analyzed data in order to build the test suites and checked errors using HTML, Jekyll, JQuery, JavaScript and Git</w:t>
-      </w:r>
-    </w:p>
-    <w:p>
-      <w:pPr>
-        <w:pStyle w:val="ListParagraph"/>
-        <w:numPr>
-          <w:ilvl w:val="0"/>
-          <w:numId w:val="2"/>
-        </w:numPr>
-        <w:spacing w:after="0"/>
-        <w:rPr>
-          <w:rFonts w:ascii="Garamond" w:eastAsia="Microsoft YaHei Light" w:hAnsi="Garamond" w:cs="Courier New"/>
-          <w:i/>
-          <w:color w:val="404040" w:themeColor="text1" w:themeTint="BF"/>
-        </w:rPr>
-      </w:pPr>
-      <w:r>
-        <w:rPr>
-          <w:rFonts w:ascii="Garamond" w:eastAsia="Microsoft YaHei Light" w:hAnsi="Garamond" w:cs="Courier New"/>
-          <w:b/>
-          <w:color w:val="404040" w:themeColor="text1" w:themeTint="BF"/>
-        </w:rPr>
-        <w:t xml:space="preserve">Strategy Team UI Designer | </w:t>
-      </w:r>
-      <w:r>
-        <w:rPr>
-          <w:rFonts w:ascii="Garamond" w:eastAsia="Microsoft YaHei Light" w:hAnsi="Garamond" w:cs="Courier New"/>
-          <w:i/>
-          <w:color w:val="404040" w:themeColor="text1" w:themeTint="BF"/>
-        </w:rPr>
-        <w:t>USC Solar Car Team</w:t>
-      </w:r>
-      <w:r>
-        <w:rPr>
-          <w:rFonts w:ascii="Garamond" w:eastAsia="Microsoft YaHei Light" w:hAnsi="Garamond" w:cs="Courier New"/>
-          <w:b/>
-          <w:color w:val="404040" w:themeColor="text1" w:themeTint="BF"/>
-        </w:rPr>
-        <w:t xml:space="preserve"> </w:t>
-      </w:r>
-      <w:r>
-        <w:rPr>
-          <w:rFonts w:ascii="Garamond" w:eastAsia="Microsoft YaHei Light" w:hAnsi="Garamond" w:cs="Courier New"/>
-          <w:b/>
-          <w:color w:val="404040" w:themeColor="text1" w:themeTint="BF"/>
-        </w:rPr>
-        <w:tab/>
-      </w:r>
-      <w:r>
-        <w:rPr>
-          <w:rFonts w:ascii="Garamond" w:eastAsia="Microsoft YaHei Light" w:hAnsi="Garamond" w:cs="Courier New"/>
-          <w:color w:val="404040" w:themeColor="text1" w:themeTint="BF"/>
-        </w:rPr>
-        <w:tab/>
-      </w:r>
-      <w:r>
-        <w:rPr>
-          <w:rFonts w:ascii="Garamond" w:eastAsia="Microsoft YaHei Light" w:hAnsi="Garamond" w:cs="Courier New"/>
-          <w:color w:val="404040" w:themeColor="text1" w:themeTint="BF"/>
-        </w:rPr>
-        <w:tab/>
-      </w:r>
-      <w:r>
-        <w:rPr>
-          <w:rFonts w:ascii="Garamond" w:eastAsia="Microsoft YaHei Light" w:hAnsi="Garamond" w:cs="Courier New"/>
-          <w:color w:val="404040" w:themeColor="text1" w:themeTint="BF"/>
-        </w:rPr>
-        <w:tab/>
-        <w:t xml:space="preserve">           </w:t>
-      </w:r>
-      <w:r>
-        <w:rPr>
-          <w:rFonts w:ascii="Garamond" w:eastAsia="Microsoft YaHei Light" w:hAnsi="Garamond" w:cs="Courier New"/>
-          <w:i/>
-          <w:color w:val="404040" w:themeColor="text1" w:themeTint="BF"/>
-        </w:rPr>
-        <w:t xml:space="preserve">September 2016 – May 2017 </w:t>
-      </w:r>
-    </w:p>
-    <w:p>
-      <w:pPr>
-        <w:pStyle w:val="ListParagraph"/>
-        <w:numPr>
-          <w:ilvl w:val="0"/>
-          <w:numId w:val="6"/>
-        </w:numPr>
-        <w:tabs>
-          <w:tab w:val="left" w:pos="9225"/>
-        </w:tabs>
-        <w:spacing w:after="40"/>
-        <w:rPr>
-          <w:rFonts w:ascii="Garamond" w:eastAsia="Microsoft YaHei Light" w:hAnsi="Garamond" w:cs="Courier New"/>
-          <w:color w:val="404040" w:themeColor="text1" w:themeTint="BF"/>
-        </w:rPr>
-      </w:pPr>
-      <w:r>
-        <w:rPr>
-          <w:rFonts w:ascii="Garamond" w:eastAsia="Microsoft YaHei Light" w:hAnsi="Garamond" w:cs="Courier New"/>
-          <w:color w:val="404040" w:themeColor="text1" w:themeTint="BF"/>
-        </w:rPr>
-        <w:t>Contributing to UI design for a telemetry system program which connects to the machine, solar car, and provide a visual graph for its simulated statistical data</w:t>
-      </w:r>
-    </w:p>
-    <w:p>
-      <w:pPr>
-        <w:pStyle w:val="ListParagraph"/>
-        <w:numPr>
-          <w:ilvl w:val="0"/>
-          <w:numId w:val="6"/>
-        </w:numPr>
-        <w:tabs>
-          <w:tab w:val="left" w:pos="9225"/>
-        </w:tabs>
-        <w:spacing w:after="40"/>
-        <w:rPr>
-          <w:rFonts w:ascii="Garamond" w:eastAsia="Microsoft YaHei Light" w:hAnsi="Garamond" w:cs="Courier New"/>
-          <w:color w:val="404040" w:themeColor="text1" w:themeTint="BF"/>
-        </w:rPr>
-      </w:pPr>
-      <w:r>
-        <w:rPr>
-          <w:rFonts w:ascii="Garamond" w:eastAsia="Microsoft YaHei Light" w:hAnsi="Garamond" w:cs="Courier New"/>
-          <w:color w:val="404040" w:themeColor="text1" w:themeTint="BF"/>
-        </w:rPr>
-        <w:t>Collaborated</w:t>
-      </w:r>
-      <w:r>
-        <w:rPr>
-          <w:rFonts w:ascii="Garamond" w:eastAsia="Microsoft YaHei Light" w:hAnsi="Garamond" w:cs="Courier New"/>
-          <w:color w:val="404040" w:themeColor="text1" w:themeTint="BF"/>
-        </w:rPr>
-        <w:t xml:space="preserve"> with </w:t>
-      </w:r>
-      <w:r>
-        <w:rPr>
-          <w:rFonts w:ascii="Garamond" w:eastAsia="Microsoft YaHei Light" w:hAnsi="Garamond" w:cs="Courier New"/>
-          <w:color w:val="404040" w:themeColor="text1" w:themeTint="BF"/>
-        </w:rPr>
-        <w:t>team</w:t>
-      </w:r>
-      <w:r>
-        <w:rPr>
-          <w:rFonts w:ascii="Garamond" w:eastAsia="Microsoft YaHei Light" w:hAnsi="Garamond" w:cs="Courier New"/>
-          <w:color w:val="404040" w:themeColor="text1" w:themeTint="BF"/>
-        </w:rPr>
-        <w:t xml:space="preserve"> </w:t>
-      </w:r>
-      <w:r>
-        <w:rPr>
-          <w:rFonts w:ascii="Garamond" w:eastAsia="Microsoft YaHei Light" w:hAnsi="Garamond" w:cs="Courier New"/>
-          <w:color w:val="404040" w:themeColor="text1" w:themeTint="BF"/>
-        </w:rPr>
-        <w:t xml:space="preserve">members from the </w:t>
-      </w:r>
-      <w:r>
-        <w:rPr>
-          <w:rFonts w:ascii="Garamond" w:eastAsia="Microsoft YaHei Light" w:hAnsi="Garamond" w:cs="Courier New"/>
-          <w:color w:val="404040" w:themeColor="text1" w:themeTint="BF"/>
-        </w:rPr>
-        <w:t>electrical engineering team, business team, and mechanical team in order to discuss and fulfill necessary functionalities of the software and add features as requested</w:t>
+        <w:t xml:space="preserve">Analyzed data in order to build the test suites and checked errors using </w:t>
+      </w:r>
+      <w:r>
+        <w:rPr>
+          <w:rFonts w:ascii="Garamond" w:eastAsia="Microsoft YaHei Light" w:hAnsi="Garamond" w:cs="Courier New"/>
+          <w:color w:val="404040" w:themeColor="text1" w:themeTint="BF"/>
+        </w:rPr>
+        <w:t>D3</w:t>
+      </w:r>
+      <w:r>
+        <w:rPr>
+          <w:rFonts w:ascii="Garamond" w:eastAsia="Microsoft YaHei Light" w:hAnsi="Garamond" w:cs="Courier New"/>
+          <w:color w:val="404040" w:themeColor="text1" w:themeTint="BF"/>
+        </w:rPr>
+        <w:t xml:space="preserve">, </w:t>
+      </w:r>
+      <w:r>
+        <w:rPr>
+          <w:rFonts w:ascii="Garamond" w:eastAsia="Microsoft YaHei Light" w:hAnsi="Garamond" w:cs="Courier New"/>
+          <w:color w:val="404040" w:themeColor="text1" w:themeTint="BF"/>
+        </w:rPr>
+        <w:t xml:space="preserve">JavaScript, </w:t>
+      </w:r>
+      <w:r>
+        <w:rPr>
+          <w:rFonts w:ascii="Garamond" w:eastAsia="Microsoft YaHei Light" w:hAnsi="Garamond" w:cs="Courier New"/>
+          <w:color w:val="404040" w:themeColor="text1" w:themeTint="BF"/>
+        </w:rPr>
+        <w:t xml:space="preserve">JQuery, </w:t>
+      </w:r>
+      <w:r>
+        <w:rPr>
+          <w:rFonts w:ascii="Garamond" w:eastAsia="Microsoft YaHei Light" w:hAnsi="Garamond" w:cs="Courier New"/>
+          <w:color w:val="404040" w:themeColor="text1" w:themeTint="BF"/>
+        </w:rPr>
+        <w:t>Git</w:t>
+      </w:r>
+      <w:r>
+        <w:rPr>
+          <w:rFonts w:ascii="Garamond" w:eastAsia="Microsoft YaHei Light" w:hAnsi="Garamond" w:cs="Courier New"/>
+          <w:color w:val="404040" w:themeColor="text1" w:themeTint="BF"/>
+        </w:rPr>
+        <w:t xml:space="preserve"> and </w:t>
+      </w:r>
+      <w:r>
+        <w:rPr>
+          <w:rFonts w:ascii="Garamond" w:eastAsia="Microsoft YaHei Light" w:hAnsi="Garamond" w:cs="Courier New"/>
+          <w:color w:val="404040" w:themeColor="text1" w:themeTint="BF"/>
+        </w:rPr>
+        <w:t>HTML</w:t>
       </w:r>
     </w:p>
     <w:p>
@@ -882,38 +1334,32 @@
           <w:b/>
           <w:color w:val="404040" w:themeColor="text1" w:themeTint="BF"/>
         </w:rPr>
-        <w:t xml:space="preserve">ACM International Collegiate Programming Contest Regionals </w:t>
-      </w:r>
-      <w:r>
-        <w:rPr>
-          <w:rFonts w:ascii="Garamond" w:eastAsia="Microsoft YaHei Light" w:hAnsi="Garamond" w:cs="Courier New"/>
-          <w:b/>
-          <w:color w:val="404040" w:themeColor="text1" w:themeTint="BF"/>
-        </w:rPr>
-        <w:tab/>
-      </w:r>
-      <w:r>
-        <w:rPr>
-          <w:rFonts w:ascii="Garamond" w:eastAsia="Microsoft YaHei Light" w:hAnsi="Garamond" w:cs="Courier New"/>
-          <w:b/>
-          <w:color w:val="404040" w:themeColor="text1" w:themeTint="BF"/>
-        </w:rPr>
-        <w:tab/>
-      </w:r>
-      <w:r>
-        <w:rPr>
-          <w:rFonts w:ascii="Garamond" w:eastAsia="Microsoft YaHei Light" w:hAnsi="Garamond" w:cs="Courier New"/>
-          <w:color w:val="404040" w:themeColor="text1" w:themeTint="BF"/>
-        </w:rPr>
-        <w:tab/>
-      </w:r>
-      <w:r>
-        <w:rPr>
-          <w:rFonts w:ascii="Garamond" w:eastAsia="Microsoft YaHei Light" w:hAnsi="Garamond" w:cs="Courier New"/>
-          <w:color w:val="404040" w:themeColor="text1" w:themeTint="BF"/>
-        </w:rPr>
-        <w:tab/>
-        <w:t xml:space="preserve">    </w:t>
+        <w:t xml:space="preserve">ACM International Collegiate </w:t>
+      </w:r>
+      <w:r>
+        <w:rPr>
+          <w:rFonts w:ascii="Garamond" w:eastAsia="Microsoft YaHei Light" w:hAnsi="Garamond" w:cs="Courier New"/>
+          <w:b/>
+          <w:color w:val="404040" w:themeColor="text1" w:themeTint="BF"/>
+        </w:rPr>
+        <w:t xml:space="preserve">Programming Contest Regionals </w:t>
+      </w:r>
+      <w:r>
+        <w:rPr>
+          <w:rFonts w:ascii="Garamond" w:eastAsia="Microsoft YaHei Light" w:hAnsi="Garamond" w:cs="Courier New"/>
+          <w:b/>
+          <w:color w:val="404040" w:themeColor="text1" w:themeTint="BF"/>
+        </w:rPr>
+        <w:tab/>
+      </w:r>
+      <w:r>
+        <w:rPr>
+          <w:rFonts w:ascii="Garamond" w:eastAsia="Microsoft YaHei Light" w:hAnsi="Garamond" w:cs="Courier New"/>
+          <w:b/>
+          <w:color w:val="404040" w:themeColor="text1" w:themeTint="BF"/>
+        </w:rPr>
+        <w:tab/>
+        <w:t xml:space="preserve">      </w:t>
       </w:r>
       <w:r>
         <w:rPr>
@@ -922,6 +1368,30 @@
           <w:color w:val="404040" w:themeColor="text1" w:themeTint="BF"/>
         </w:rPr>
         <w:t>November 2016</w:t>
+      </w:r>
+      <w:r>
+        <w:rPr>
+          <w:rFonts w:ascii="Garamond" w:eastAsia="Microsoft YaHei Light" w:hAnsi="Garamond" w:cs="Courier New"/>
+          <w:i/>
+          <w:color w:val="404040" w:themeColor="text1" w:themeTint="BF"/>
+        </w:rPr>
+        <w:t xml:space="preserve">, </w:t>
+      </w:r>
+      <w:r>
+        <w:rPr>
+          <w:rFonts w:ascii="Garamond" w:eastAsia="Microsoft YaHei Light" w:hAnsi="Garamond" w:cs="Courier New"/>
+          <w:i/>
+          <w:color w:val="404040" w:themeColor="text1" w:themeTint="BF"/>
+        </w:rPr>
+        <w:t xml:space="preserve">November </w:t>
+      </w:r>
+      <w:r>
+        <w:rPr>
+          <w:rFonts w:ascii="Garamond" w:eastAsia="Microsoft YaHei Light" w:hAnsi="Garamond" w:cs="Courier New"/>
+          <w:i/>
+          <w:color w:val="404040" w:themeColor="text1" w:themeTint="BF"/>
+        </w:rPr>
+        <w:t>2017</w:t>
       </w:r>
     </w:p>
     <w:p>
@@ -951,7 +1421,7 @@
           <w:top w:val="single" w:sz="4" w:space="1" w:color="1F497D" w:themeColor="text2"/>
           <w:bottom w:val="single" w:sz="6" w:space="1" w:color="1F497D" w:themeColor="text2"/>
         </w:pBdr>
-        <w:spacing w:after="60" w:line="240" w:lineRule="auto"/>
+        <w:spacing w:before="60" w:after="60"/>
         <w:rPr>
           <w:rFonts w:ascii="Garamond" w:eastAsia="Microsoft YaHei Light" w:hAnsi="Garamond" w:cs="Courier New"/>
           <w:color w:val="1F497D" w:themeColor="text2"/>
@@ -1096,7 +1566,21 @@
           <w:rFonts w:ascii="Garamond" w:eastAsia="Microsoft YaHei Light" w:hAnsi="Garamond" w:cs="Courier New"/>
           <w:color w:val="404040" w:themeColor="text1" w:themeTint="BF"/>
         </w:rPr>
-        <w:t>Coordinated with CS instructor Richard Brous to guide 450 middle school students through prepared activities in order to inform and motivate the students about possibilities of computer science</w:t>
+        <w:t xml:space="preserve">Coordinated with CS instructor Richard Brous to guide 450 middle school students through </w:t>
+      </w:r>
+      <w:r>
+        <w:rPr>
+          <w:rFonts w:ascii="Garamond" w:eastAsia="Microsoft YaHei Light" w:hAnsi="Garamond" w:cs="Courier New"/>
+          <w:color w:val="404040" w:themeColor="text1" w:themeTint="BF"/>
+        </w:rPr>
+        <w:t>preparing</w:t>
+      </w:r>
+      <w:r>
+        <w:rPr>
+          <w:rFonts w:ascii="Garamond" w:eastAsia="Microsoft YaHei Light" w:hAnsi="Garamond" w:cs="Courier New"/>
+          <w:color w:val="404040" w:themeColor="text1" w:themeTint="BF"/>
+        </w:rPr>
+        <w:t xml:space="preserve"> activities in order to inform and motivate the students about possibilities of computer science</w:t>
       </w:r>
     </w:p>
     <w:p>
@@ -1139,11 +1623,11 @@
       </w:pPr>
       <w:r>
         <w:rPr>
-          <w:rFonts w:ascii="Garamond" w:eastAsia="Microsoft YaHei Light" w:hAnsi="Garamond" w:cs="Courier New"/>
-          <w:b/>
-          <w:color w:val="404040" w:themeColor="text1" w:themeTint="BF"/>
-        </w:rPr>
-        <w:t xml:space="preserve">Website </w:t>
+          <w:rFonts w:ascii="Garamond" w:hAnsi="Garamond" w:cs="Courier New" w:hint="eastAsia"/>
+          <w:b/>
+          <w:color w:val="404040" w:themeColor="text1" w:themeTint="BF"/>
+        </w:rPr>
+        <w:t>Undergraduate Teaching Assistant</w:t>
       </w:r>
       <w:r>
         <w:rPr>
@@ -1151,7 +1635,7 @@
           <w:b/>
           <w:color w:val="404040" w:themeColor="text1" w:themeTint="BF"/>
         </w:rPr>
-        <w:t xml:space="preserve">Programmer | </w:t>
+        <w:t xml:space="preserve"> | </w:t>
       </w:r>
       <w:r>
         <w:rPr>
@@ -1172,7 +1656,7 @@
       </w:r>
       <w:r>
         <w:rPr>
-          <w:rFonts w:ascii="Garamond" w:eastAsia="Microsoft YaHei Light" w:hAnsi="Garamond" w:cs="Courier New"/>
+          <w:rFonts w:ascii="Garamond" w:hAnsi="Garamond" w:cs="Courier New" w:hint="eastAsia"/>
           <w:color w:val="404040" w:themeColor="text1" w:themeTint="BF"/>
         </w:rPr>
         <w:tab/>
@@ -1180,34 +1664,35 @@
       </w:r>
       <w:r>
         <w:rPr>
-          <w:rFonts w:ascii="Garamond" w:eastAsia="Microsoft YaHei Light" w:hAnsi="Garamond" w:cs="Courier New"/>
-          <w:color w:val="404040" w:themeColor="text1" w:themeTint="BF"/>
-        </w:rPr>
-        <w:t xml:space="preserve">       </w:t>
-      </w:r>
-      <w:r>
-        <w:rPr>
-          <w:rFonts w:ascii="Garamond" w:eastAsia="Microsoft YaHei Light" w:hAnsi="Garamond" w:cs="Courier New"/>
-          <w:i/>
-          <w:color w:val="404040" w:themeColor="text1" w:themeTint="BF"/>
-        </w:rPr>
-        <w:t xml:space="preserve">October 2015 – </w:t>
-      </w:r>
-      <w:r>
-        <w:rPr>
-          <w:rFonts w:ascii="Garamond" w:hAnsi="Garamond" w:cs="Courier New"/>
-          <w:i/>
-          <w:color w:val="404040" w:themeColor="text1" w:themeTint="BF"/>
-        </w:rPr>
-        <w:t>December</w:t>
-      </w:r>
-      <w:r>
-        <w:rPr>
-          <w:rFonts w:ascii="Garamond" w:eastAsia="Microsoft YaHei Light" w:hAnsi="Garamond" w:cs="Courier New"/>
-          <w:i/>
-          <w:color w:val="404040" w:themeColor="text1" w:themeTint="BF"/>
-        </w:rPr>
-        <w:t xml:space="preserve"> 2015 | LA, CA</w:t>
+          <w:rFonts w:ascii="Garamond" w:hAnsi="Garamond" w:cs="Courier New" w:hint="eastAsia"/>
+          <w:i/>
+          <w:color w:val="404040" w:themeColor="text1" w:themeTint="BF"/>
+        </w:rPr>
+        <w:t>January 2018</w:t>
+      </w:r>
+      <w:r>
+        <w:rPr>
+          <w:rFonts w:ascii="Garamond" w:eastAsia="Microsoft YaHei Light" w:hAnsi="Garamond" w:cs="Courier New"/>
+          <w:i/>
+          <w:color w:val="404040" w:themeColor="text1" w:themeTint="BF"/>
+        </w:rPr>
+        <w:t xml:space="preserve"> – </w:t>
+      </w:r>
+      <w:r>
+        <w:rPr>
+          <w:rFonts w:ascii="Garamond" w:hAnsi="Garamond" w:cs="Courier New" w:hint="eastAsia"/>
+          <w:i/>
+          <w:color w:val="404040" w:themeColor="text1" w:themeTint="BF"/>
+        </w:rPr>
+        <w:t>May 2018</w:t>
+      </w:r>
+      <w:r>
+        <w:rPr>
+          <w:rFonts w:ascii="Garamond" w:eastAsia="Microsoft YaHei Light" w:hAnsi="Garamond" w:cs="Courier New"/>
+          <w:i/>
+          <w:color w:val="404040" w:themeColor="text1" w:themeTint="BF"/>
+        </w:rPr>
+        <w:t xml:space="preserve"> | LA, CA</w:t>
       </w:r>
     </w:p>
     <w:p>
@@ -1225,29 +1710,139 @@
       </w:pPr>
       <w:r>
         <w:rPr>
-          <w:rFonts w:ascii="Garamond" w:eastAsia="Microsoft YaHei Light" w:hAnsi="Garamond" w:cs="Courier New"/>
-          <w:color w:val="404040" w:themeColor="text1" w:themeTint="BF"/>
-        </w:rPr>
-        <w:t xml:space="preserve">Managed a college class website and improved HTML and CSS code </w:t>
-      </w:r>
-      <w:r>
-        <w:rPr>
-          <w:rFonts w:ascii="Garamond" w:hAnsi="Garamond" w:cs="Courier New"/>
-          <w:color w:val="404040" w:themeColor="text1" w:themeTint="BF"/>
-        </w:rPr>
-        <w:t>through</w:t>
-      </w:r>
-      <w:r>
-        <w:rPr>
-          <w:rFonts w:ascii="Garamond" w:eastAsia="Microsoft YaHei Light" w:hAnsi="Garamond" w:cs="Courier New"/>
-          <w:color w:val="404040" w:themeColor="text1" w:themeTint="BF"/>
-        </w:rPr>
-        <w:t xml:space="preserve"> cleaning up general bugs</w:t>
+          <w:rFonts w:ascii="Garamond" w:hAnsi="Garamond" w:cs="Courier New" w:hint="eastAsia"/>
+          <w:color w:val="404040" w:themeColor="text1" w:themeTint="BF"/>
+        </w:rPr>
+        <w:t>Assisted Computer Science majors and minors with various coding questions for projects and assignmen</w:t>
+      </w:r>
+      <w:r>
+        <w:rPr>
+          <w:rFonts w:ascii="Garamond" w:hAnsi="Garamond" w:cs="Courier New" w:hint="eastAsia"/>
+          <w:color w:val="404040" w:themeColor="text1" w:themeTint="BF"/>
+        </w:rPr>
+        <w:t>ts in the Computer Science lab.</w:t>
       </w:r>
     </w:p>
     <w:p>
       <w:pPr>
         <w:spacing w:after="0"/>
+        <w:jc w:val="both"/>
+        <w:rPr>
+          <w:rFonts w:ascii="Garamond" w:eastAsia="Microsoft YaHei Light" w:hAnsi="Garamond" w:cs="Courier New"/>
+          <w:color w:val="404040" w:themeColor="text1" w:themeTint="BF"/>
+        </w:rPr>
+      </w:pPr>
+      <w:r>
+        <w:rPr>
+          <w:rFonts w:ascii="Garamond" w:eastAsia="Microsoft YaHei Light" w:hAnsi="Garamond" w:cs="Courier New"/>
+          <w:b/>
+          <w:color w:val="404040" w:themeColor="text1" w:themeTint="BF"/>
+        </w:rPr>
+        <w:t xml:space="preserve">Website </w:t>
+      </w:r>
+      <w:r>
+        <w:rPr>
+          <w:rFonts w:ascii="Garamond" w:hAnsi="Garamond" w:cs="Courier New"/>
+          <w:b/>
+          <w:color w:val="404040" w:themeColor="text1" w:themeTint="BF"/>
+        </w:rPr>
+        <w:t xml:space="preserve">Programmer | </w:t>
+      </w:r>
+      <w:r>
+        <w:rPr>
+          <w:rFonts w:ascii="Garamond" w:hAnsi="Garamond" w:cs="Courier New"/>
+          <w:b/>
+          <w:i/>
+          <w:color w:val="404040" w:themeColor="text1" w:themeTint="BF"/>
+        </w:rPr>
+        <w:t>Loyola Marymount University</w:t>
+      </w:r>
+      <w:r>
+        <w:rPr>
+          <w:rFonts w:ascii="Garamond" w:eastAsia="Microsoft YaHei Light" w:hAnsi="Garamond" w:cs="Courier New"/>
+          <w:i/>
+          <w:color w:val="404040" w:themeColor="text1" w:themeTint="BF"/>
+        </w:rPr>
+        <w:t xml:space="preserve"> </w:t>
+      </w:r>
+      <w:r>
+        <w:rPr>
+          <w:rFonts w:ascii="Garamond" w:eastAsia="Microsoft YaHei Light" w:hAnsi="Garamond" w:cs="Courier New"/>
+          <w:color w:val="404040" w:themeColor="text1" w:themeTint="BF"/>
+        </w:rPr>
+        <w:tab/>
+        <w:t xml:space="preserve">          </w:t>
+      </w:r>
+      <w:r>
+        <w:rPr>
+          <w:rFonts w:ascii="Garamond" w:eastAsia="Microsoft YaHei Light" w:hAnsi="Garamond" w:cs="Courier New"/>
+          <w:color w:val="404040" w:themeColor="text1" w:themeTint="BF"/>
+        </w:rPr>
+        <w:t xml:space="preserve">       </w:t>
+      </w:r>
+      <w:r>
+        <w:rPr>
+          <w:rFonts w:ascii="Garamond" w:eastAsia="Microsoft YaHei Light" w:hAnsi="Garamond" w:cs="Courier New"/>
+          <w:i/>
+          <w:color w:val="404040" w:themeColor="text1" w:themeTint="BF"/>
+        </w:rPr>
+        <w:t xml:space="preserve">October 2015 – </w:t>
+      </w:r>
+      <w:r>
+        <w:rPr>
+          <w:rFonts w:ascii="Garamond" w:hAnsi="Garamond" w:cs="Courier New"/>
+          <w:i/>
+          <w:color w:val="404040" w:themeColor="text1" w:themeTint="BF"/>
+        </w:rPr>
+        <w:t>December</w:t>
+      </w:r>
+      <w:r>
+        <w:rPr>
+          <w:rFonts w:ascii="Garamond" w:eastAsia="Microsoft YaHei Light" w:hAnsi="Garamond" w:cs="Courier New"/>
+          <w:i/>
+          <w:color w:val="404040" w:themeColor="text1" w:themeTint="BF"/>
+        </w:rPr>
+        <w:t xml:space="preserve"> 2015 | LA, CA</w:t>
+      </w:r>
+    </w:p>
+    <w:p>
+      <w:pPr>
+        <w:pStyle w:val="ListParagraph"/>
+        <w:numPr>
+          <w:ilvl w:val="0"/>
+          <w:numId w:val="4"/>
+        </w:numPr>
+        <w:spacing w:after="0"/>
+        <w:rPr>
+          <w:rFonts w:ascii="Garamond" w:eastAsia="Microsoft YaHei Light" w:hAnsi="Garamond" w:cs="Courier New"/>
+          <w:color w:val="404040" w:themeColor="text1" w:themeTint="BF"/>
+        </w:rPr>
+      </w:pPr>
+      <w:r>
+        <w:rPr>
+          <w:rFonts w:ascii="Garamond" w:eastAsia="Microsoft YaHei Light" w:hAnsi="Garamond" w:cs="Courier New"/>
+          <w:color w:val="404040" w:themeColor="text1" w:themeTint="BF"/>
+        </w:rPr>
+        <w:t xml:space="preserve">Managed a college class website and improved HTML and CSS code </w:t>
+      </w:r>
+      <w:r>
+        <w:rPr>
+          <w:rFonts w:ascii="Garamond" w:hAnsi="Garamond" w:cs="Courier New"/>
+          <w:color w:val="404040" w:themeColor="text1" w:themeTint="BF"/>
+        </w:rPr>
+        <w:t>through</w:t>
+      </w:r>
+      <w:r>
+        <w:rPr>
+          <w:rFonts w:ascii="Garamond" w:eastAsia="Microsoft YaHei Light" w:hAnsi="Garamond" w:cs="Courier New"/>
+          <w:color w:val="404040" w:themeColor="text1" w:themeTint="BF"/>
+        </w:rPr>
+        <w:t xml:space="preserve"> cleaning up general bugs</w:t>
+      </w:r>
+    </w:p>
+    <w:p>
+      <w:pPr>
+        <w:spacing w:after="0"/>
         <w:rPr>
           <w:rFonts w:ascii="Garamond" w:eastAsia="Microsoft YaHei Light" w:hAnsi="Garamond" w:cs="Courier New"/>
           <w:color w:val="404040" w:themeColor="text1" w:themeTint="BF"/>
@@ -1283,63 +1878,68 @@
           <w:i/>
           <w:color w:val="404040" w:themeColor="text1" w:themeTint="BF"/>
         </w:rPr>
-        <w:t>Loyola Marymount University</w:t>
-      </w:r>
-      <w:r>
-        <w:rPr>
-          <w:rFonts w:ascii="Garamond" w:eastAsia="Microsoft YaHei Light" w:hAnsi="Garamond" w:cs="Courier New"/>
-          <w:color w:val="404040" w:themeColor="text1" w:themeTint="BF"/>
-        </w:rPr>
-        <w:tab/>
-      </w:r>
-      <w:r>
-        <w:rPr>
-          <w:rFonts w:ascii="Garamond" w:eastAsia="Microsoft YaHei Light" w:hAnsi="Garamond" w:cs="Courier New"/>
-          <w:i/>
-          <w:color w:val="404040" w:themeColor="text1" w:themeTint="BF"/>
-        </w:rPr>
-        <w:t xml:space="preserve">   </w:t>
-      </w:r>
-      <w:r>
-        <w:rPr>
-          <w:rFonts w:ascii="Garamond" w:eastAsia="Microsoft YaHei Light" w:hAnsi="Garamond" w:cs="Courier New"/>
-          <w:i/>
-          <w:color w:val="404040" w:themeColor="text1" w:themeTint="BF"/>
-        </w:rPr>
-        <w:t xml:space="preserve">     </w:t>
-      </w:r>
-      <w:r>
-        <w:rPr>
-          <w:rFonts w:ascii="Garamond" w:eastAsia="Microsoft YaHei Light" w:hAnsi="Garamond" w:cs="Courier New"/>
-          <w:i/>
-          <w:color w:val="404040" w:themeColor="text1" w:themeTint="BF"/>
-        </w:rPr>
-        <w:t xml:space="preserve">       </w:t>
-      </w:r>
-      <w:r>
-        <w:rPr>
-          <w:rFonts w:ascii="Garamond" w:eastAsia="Microsoft YaHei Light" w:hAnsi="Garamond" w:cs="Courier New"/>
-          <w:i/>
-          <w:color w:val="404040" w:themeColor="text1" w:themeTint="BF"/>
-        </w:rPr>
-        <w:tab/>
-      </w:r>
-      <w:r>
-        <w:rPr>
-          <w:rFonts w:ascii="Garamond" w:eastAsia="Microsoft YaHei Light" w:hAnsi="Garamond" w:cs="Courier New"/>
-          <w:i/>
-          <w:color w:val="404040" w:themeColor="text1" w:themeTint="BF"/>
-        </w:rPr>
-        <w:tab/>
-        <w:t xml:space="preserve">  </w:t>
-      </w:r>
-      <w:r>
-        <w:rPr>
-          <w:rFonts w:ascii="Garamond" w:eastAsia="Microsoft YaHei Light" w:hAnsi="Garamond" w:cs="Courier New"/>
-          <w:i/>
-          <w:color w:val="404040" w:themeColor="text1" w:themeTint="BF"/>
-        </w:rPr>
-        <w:t>January 2016 – Present | LA, CA</w:t>
+        <w:t xml:space="preserve">Loyola </w:t>
+      </w:r>
+      <w:r>
+        <w:rPr>
+          <w:rFonts w:ascii="Garamond" w:eastAsia="Microsoft YaHei Light" w:hAnsi="Garamond" w:cs="Courier New"/>
+          <w:b/>
+          <w:i/>
+          <w:color w:val="404040" w:themeColor="text1" w:themeTint="BF"/>
+        </w:rPr>
+        <w:t xml:space="preserve">Marymount University </w:t>
+      </w:r>
+      <w:r>
+        <w:rPr>
+          <w:rFonts w:ascii="Garamond" w:eastAsia="Microsoft YaHei Light" w:hAnsi="Garamond" w:cs="Courier New"/>
+          <w:b/>
+          <w:i/>
+          <w:color w:val="404040" w:themeColor="text1" w:themeTint="BF"/>
+        </w:rPr>
+        <w:tab/>
+      </w:r>
+      <w:r>
+        <w:rPr>
+          <w:rFonts w:ascii="Garamond" w:eastAsia="Microsoft YaHei Light" w:hAnsi="Garamond" w:cs="Courier New"/>
+          <w:b/>
+          <w:i/>
+          <w:color w:val="404040" w:themeColor="text1" w:themeTint="BF"/>
+        </w:rPr>
+        <w:tab/>
+      </w:r>
+      <w:r>
+        <w:rPr>
+          <w:rFonts w:ascii="Garamond" w:eastAsia="Microsoft YaHei Light" w:hAnsi="Garamond" w:cs="Courier New"/>
+          <w:b/>
+          <w:i/>
+          <w:color w:val="404040" w:themeColor="text1" w:themeTint="BF"/>
+        </w:rPr>
+        <w:tab/>
+        <w:t xml:space="preserve">    </w:t>
+      </w:r>
+      <w:r>
+        <w:rPr>
+          <w:rFonts w:ascii="Garamond" w:eastAsia="Microsoft YaHei Light" w:hAnsi="Garamond" w:cs="Courier New"/>
+          <w:i/>
+          <w:color w:val="404040" w:themeColor="text1" w:themeTint="BF"/>
+        </w:rPr>
+        <w:t xml:space="preserve">January 2016 – </w:t>
+      </w:r>
+      <w:r>
+        <w:rPr>
+          <w:rFonts w:ascii="Garamond" w:eastAsia="Microsoft YaHei Light" w:hAnsi="Garamond" w:cs="Courier New"/>
+          <w:i/>
+          <w:color w:val="404040" w:themeColor="text1" w:themeTint="BF"/>
+        </w:rPr>
+        <w:t>December 2017</w:t>
+      </w:r>
+      <w:r>
+        <w:rPr>
+          <w:rFonts w:ascii="Garamond" w:eastAsia="Microsoft YaHei Light" w:hAnsi="Garamond" w:cs="Courier New"/>
+          <w:i/>
+          <w:color w:val="404040" w:themeColor="text1" w:themeTint="BF"/>
+        </w:rPr>
+        <w:t xml:space="preserve"> | LA, CA</w:t>
       </w:r>
     </w:p>
     <w:p>
@@ -1360,7 +1960,23 @@
           <w:rFonts w:ascii="Garamond" w:eastAsia="Microsoft YaHei Light" w:hAnsi="Garamond" w:cs="Courier New"/>
           <w:color w:val="404040" w:themeColor="text1" w:themeTint="BF"/>
         </w:rPr>
-        <w:t xml:space="preserve">Attentively assist clients by resolving any complaints or trouble </w:t>
+        <w:t>Attentively assist</w:t>
+      </w:r>
+      <w:r>
+        <w:rPr>
+          <w:rFonts w:ascii="Garamond" w:hAnsi="Garamond" w:cs="Courier New" w:hint="eastAsia"/>
+          <w:color w:val="404040" w:themeColor="text1" w:themeTint="BF"/>
+        </w:rPr>
+        <w:t>ed</w:t>
+      </w:r>
+      <w:bookmarkStart w:id="0" w:name="_GoBack"/>
+      <w:bookmarkEnd w:id="0"/>
+      <w:r>
+        <w:rPr>
+          <w:rFonts w:ascii="Garamond" w:eastAsia="Microsoft YaHei Light" w:hAnsi="Garamond" w:cs="Courier New"/>
+          <w:color w:val="404040" w:themeColor="text1" w:themeTint="BF"/>
+        </w:rPr>
+        <w:t xml:space="preserve"> clients by resolving any complaints or trouble </w:t>
       </w:r>
       <w:r>
         <w:rPr>
@@ -1389,387 +2005,6 @@
           <w:color w:val="404040" w:themeColor="text1" w:themeTint="BF"/>
         </w:rPr>
         <w:t xml:space="preserve"> regarding the computer lab </w:t>
-      </w:r>
-    </w:p>
-    <w:p>
-      <w:pPr>
-        <w:pBdr>
-          <w:top w:val="single" w:sz="4" w:space="1" w:color="1F497D" w:themeColor="text2"/>
-          <w:bottom w:val="single" w:sz="6" w:space="1" w:color="1F497D" w:themeColor="text2"/>
-        </w:pBdr>
-        <w:tabs>
-          <w:tab w:val="left" w:pos="5550"/>
-        </w:tabs>
-        <w:spacing w:after="60"/>
-        <w:rPr>
-          <w:rFonts w:ascii="Garamond" w:eastAsia="Microsoft YaHei Light" w:hAnsi="Garamond" w:cs="Courier New"/>
-          <w:color w:val="404040" w:themeColor="text1" w:themeTint="BF"/>
-          <w:sz w:val="24"/>
-        </w:rPr>
-      </w:pPr>
-      <w:r>
-        <w:rPr>
-          <w:rFonts w:ascii="Garamond" w:eastAsia="Microsoft YaHei Light" w:hAnsi="Garamond" w:cs="Courier New"/>
-          <w:color w:val="1F497D" w:themeColor="text2"/>
-          <w:sz w:val="28"/>
-        </w:rPr>
-        <w:t>SKILLS</w:t>
-      </w:r>
-      <w:r>
-        <w:rPr>
-          <w:rFonts w:ascii="Garamond" w:eastAsia="Microsoft YaHei Light" w:hAnsi="Garamond" w:cs="Courier New"/>
-          <w:color w:val="404040" w:themeColor="text1" w:themeTint="BF"/>
-          <w:sz w:val="24"/>
-        </w:rPr>
-        <w:tab/>
-      </w:r>
-    </w:p>
-    <w:p>
-      <w:pPr>
-        <w:pStyle w:val="ListParagraph"/>
-        <w:numPr>
-          <w:ilvl w:val="0"/>
-          <w:numId w:val="5"/>
-        </w:numPr>
-        <w:spacing w:after="0" w:line="240" w:lineRule="auto"/>
-        <w:ind w:right="720"/>
-        <w:rPr>
-          <w:rFonts w:ascii="Garamond" w:eastAsia="Microsoft YaHei Light" w:hAnsi="Garamond" w:cs="Courier New"/>
-          <w:b/>
-          <w:color w:val="404040" w:themeColor="text1" w:themeTint="BF"/>
-        </w:rPr>
-      </w:pPr>
-      <w:r>
-        <w:rPr>
-          <w:rFonts w:ascii="Garamond" w:eastAsia="Microsoft YaHei Light" w:hAnsi="Garamond" w:cs="Courier New"/>
-          <w:b/>
-          <w:color w:val="404040" w:themeColor="text1" w:themeTint="BF"/>
-        </w:rPr>
-        <w:t xml:space="preserve">Proficient: </w:t>
-      </w:r>
-      <w:r>
-        <w:rPr>
-          <w:rFonts w:ascii="Garamond" w:eastAsia="Microsoft YaHei Light" w:hAnsi="Garamond" w:cs="Courier New"/>
-          <w:color w:val="404040" w:themeColor="text1" w:themeTint="BF"/>
-        </w:rPr>
-        <w:t xml:space="preserve">Java, </w:t>
-      </w:r>
-      <w:r>
-        <w:rPr>
-          <w:rFonts w:ascii="Garamond" w:eastAsia="Microsoft YaHei Light" w:hAnsi="Garamond" w:cs="Courier New"/>
-          <w:color w:val="404040" w:themeColor="text1" w:themeTint="BF"/>
-        </w:rPr>
-        <w:t xml:space="preserve">JavaScript, </w:t>
-      </w:r>
-      <w:r>
-        <w:rPr>
-          <w:rFonts w:ascii="Garamond" w:eastAsia="Microsoft YaHei Light" w:hAnsi="Garamond" w:cs="Courier New"/>
-          <w:color w:val="404040" w:themeColor="text1" w:themeTint="BF"/>
-        </w:rPr>
-        <w:t>HTTP, CSS</w:t>
-      </w:r>
-      <w:r>
-        <w:rPr>
-          <w:rFonts w:ascii="Garamond" w:eastAsia="Microsoft YaHei Light" w:hAnsi="Garamond" w:cs="Courier New"/>
-          <w:color w:val="404040" w:themeColor="text1" w:themeTint="BF"/>
-        </w:rPr>
-        <w:t>, Python</w:t>
-      </w:r>
-      <w:r>
-        <w:rPr>
-          <w:rFonts w:ascii="Garamond" w:eastAsia="Microsoft YaHei Light" w:hAnsi="Garamond" w:cs="Courier New"/>
-          <w:color w:val="404040" w:themeColor="text1" w:themeTint="BF"/>
-        </w:rPr>
-        <w:t>, Adobe Photoshop</w:t>
-      </w:r>
-    </w:p>
-    <w:p>
-      <w:pPr>
-        <w:pStyle w:val="ListParagraph"/>
-        <w:numPr>
-          <w:ilvl w:val="0"/>
-          <w:numId w:val="5"/>
-        </w:numPr>
-        <w:spacing w:after="0" w:line="240" w:lineRule="auto"/>
-        <w:ind w:right="720"/>
-        <w:rPr>
-          <w:rFonts w:ascii="Garamond" w:eastAsia="Microsoft YaHei Light" w:hAnsi="Garamond" w:cs="Courier New"/>
-          <w:b/>
-          <w:color w:val="404040" w:themeColor="text1" w:themeTint="BF"/>
-        </w:rPr>
-      </w:pPr>
-      <w:r>
-        <w:rPr>
-          <w:rFonts w:ascii="Garamond" w:eastAsia="Microsoft YaHei Light" w:hAnsi="Garamond" w:cs="Courier New"/>
-          <w:b/>
-          <w:color w:val="404040" w:themeColor="text1" w:themeTint="BF"/>
-        </w:rPr>
-        <w:t xml:space="preserve">Intermediate: </w:t>
-      </w:r>
-      <w:r>
-        <w:rPr>
-          <w:rFonts w:ascii="Garamond" w:eastAsia="Microsoft YaHei Light" w:hAnsi="Garamond" w:cs="Courier New"/>
-          <w:color w:val="404040" w:themeColor="text1" w:themeTint="BF"/>
-        </w:rPr>
-        <w:t xml:space="preserve">JQuery, </w:t>
-      </w:r>
-      <w:r>
-        <w:rPr>
-          <w:rFonts w:ascii="Garamond" w:eastAsia="Microsoft YaHei Light" w:hAnsi="Garamond" w:cs="Courier New"/>
-          <w:color w:val="404040" w:themeColor="text1" w:themeTint="BF"/>
-        </w:rPr>
-        <w:t xml:space="preserve">C++, </w:t>
-      </w:r>
-      <w:r>
-        <w:rPr>
-          <w:rFonts w:ascii="Garamond" w:eastAsia="Microsoft YaHei Light" w:hAnsi="Garamond" w:cs="Courier New"/>
-          <w:color w:val="404040" w:themeColor="text1" w:themeTint="BF"/>
-        </w:rPr>
-        <w:t>Adobe After Effects</w:t>
-      </w:r>
-      <w:r>
-        <w:rPr>
-          <w:rFonts w:ascii="Garamond" w:eastAsia="Microsoft YaHei Light" w:hAnsi="Garamond" w:cs="Courier New"/>
-          <w:color w:val="404040" w:themeColor="text1" w:themeTint="BF"/>
-        </w:rPr>
-        <w:t>,</w:t>
-      </w:r>
-      <w:r>
-        <w:rPr>
-          <w:rFonts w:ascii="Garamond" w:eastAsia="Microsoft YaHei Light" w:hAnsi="Garamond" w:cs="Courier New"/>
-          <w:color w:val="404040" w:themeColor="text1" w:themeTint="BF"/>
-        </w:rPr>
-        <w:t xml:space="preserve"> </w:t>
-      </w:r>
-      <w:r>
-        <w:rPr>
-          <w:rFonts w:ascii="Garamond" w:eastAsia="Microsoft YaHei Light" w:hAnsi="Garamond" w:cs="Courier New"/>
-          <w:color w:val="404040" w:themeColor="text1" w:themeTint="BF"/>
-        </w:rPr>
-        <w:t>Microsoft Word</w:t>
-      </w:r>
-      <w:r>
-        <w:rPr>
-          <w:rFonts w:ascii="Garamond" w:eastAsia="Microsoft YaHei Light" w:hAnsi="Garamond" w:cs="Courier New"/>
-          <w:color w:val="404040" w:themeColor="text1" w:themeTint="BF"/>
-        </w:rPr>
-        <w:t xml:space="preserve">, </w:t>
-      </w:r>
-      <w:r>
-        <w:rPr>
-          <w:rFonts w:ascii="Garamond" w:eastAsia="Microsoft YaHei Light" w:hAnsi="Garamond" w:cs="Courier New"/>
-          <w:color w:val="404040" w:themeColor="text1" w:themeTint="BF"/>
-        </w:rPr>
-        <w:t>ReactJS</w:t>
-      </w:r>
-      <w:r>
-        <w:rPr>
-          <w:rFonts w:ascii="Garamond" w:eastAsia="Microsoft YaHei Light" w:hAnsi="Garamond" w:cs="Courier New"/>
-          <w:color w:val="404040" w:themeColor="text1" w:themeTint="BF"/>
-        </w:rPr>
-        <w:t xml:space="preserve">, </w:t>
-      </w:r>
-      <w:r>
-        <w:rPr>
-          <w:rFonts w:ascii="Garamond" w:hAnsi="Garamond" w:cs="Courier New" w:hint="eastAsia"/>
-          <w:color w:val="404040" w:themeColor="text1" w:themeTint="BF"/>
-        </w:rPr>
-        <w:t>assembly</w:t>
-      </w:r>
-      <w:r>
-        <w:rPr>
-          <w:rFonts w:ascii="Garamond" w:eastAsia="Microsoft YaHei Light" w:hAnsi="Garamond" w:cs="Courier New"/>
-          <w:color w:val="404040" w:themeColor="text1" w:themeTint="BF"/>
-        </w:rPr>
-        <w:t>, Jenkins</w:t>
-      </w:r>
-      <w:r>
-        <w:rPr>
-          <w:rFonts w:ascii="Garamond" w:eastAsia="Microsoft YaHei Light" w:hAnsi="Garamond" w:cs="Courier New"/>
-          <w:color w:val="404040" w:themeColor="text1" w:themeTint="BF"/>
-        </w:rPr>
-        <w:t>, APIs</w:t>
-      </w:r>
-      <w:r>
-        <w:rPr>
-          <w:rFonts w:ascii="Garamond" w:hAnsi="Garamond" w:cs="Courier New" w:hint="eastAsia"/>
-          <w:color w:val="404040" w:themeColor="text1" w:themeTint="BF"/>
-        </w:rPr>
-        <w:t>, D3</w:t>
-      </w:r>
-      <w:r>
-        <w:rPr>
-          <w:rFonts w:ascii="Garamond" w:hAnsi="Garamond" w:cs="Courier New" w:hint="eastAsia"/>
-          <w:color w:val="404040" w:themeColor="text1" w:themeTint="BF"/>
-        </w:rPr>
-        <w:t xml:space="preserve">, </w:t>
-      </w:r>
-      <w:r>
-        <w:rPr>
-          <w:rFonts w:ascii="Garamond" w:eastAsia="Microsoft YaHei Light" w:hAnsi="Garamond" w:cs="Courier New"/>
-          <w:color w:val="404040" w:themeColor="text1" w:themeTint="BF"/>
-        </w:rPr>
-        <w:t>SQL</w:t>
-      </w:r>
-      <w:r>
-        <w:rPr>
-          <w:rFonts w:ascii="Garamond" w:hAnsi="Garamond" w:cs="Courier New" w:hint="eastAsia"/>
-          <w:color w:val="404040" w:themeColor="text1" w:themeTint="BF"/>
-        </w:rPr>
-        <w:t xml:space="preserve">, </w:t>
-      </w:r>
-      <w:r>
-        <w:rPr>
-          <w:rFonts w:ascii="Garamond" w:eastAsia="Microsoft YaHei Light" w:hAnsi="Garamond" w:cs="Courier New"/>
-          <w:color w:val="404040" w:themeColor="text1" w:themeTint="BF"/>
-        </w:rPr>
-        <w:t>Git</w:t>
-      </w:r>
-    </w:p>
-    <w:p>
-      <w:pPr>
-        <w:pStyle w:val="ListParagraph"/>
-        <w:numPr>
-          <w:ilvl w:val="0"/>
-          <w:numId w:val="5"/>
-        </w:numPr>
-        <w:spacing w:after="0" w:line="240" w:lineRule="auto"/>
-        <w:ind w:right="720"/>
-        <w:rPr>
-          <w:rFonts w:ascii="Garamond" w:eastAsia="Microsoft YaHei Light" w:hAnsi="Garamond" w:cs="Courier New"/>
-          <w:color w:val="404040" w:themeColor="text1" w:themeTint="BF"/>
-        </w:rPr>
-      </w:pPr>
-      <w:r>
-        <w:rPr>
-          <w:rFonts w:ascii="Garamond" w:eastAsia="Microsoft YaHei Light" w:hAnsi="Garamond" w:cs="Courier New"/>
-          <w:b/>
-          <w:color w:val="404040" w:themeColor="text1" w:themeTint="BF"/>
-        </w:rPr>
-        <w:t>Beginner:</w:t>
-      </w:r>
-      <w:r>
-        <w:rPr>
-          <w:rFonts w:ascii="Garamond" w:eastAsia="Microsoft YaHei Light" w:hAnsi="Garamond" w:cs="Courier New"/>
-          <w:color w:val="404040" w:themeColor="text1" w:themeTint="BF"/>
-        </w:rPr>
-        <w:t xml:space="preserve"> </w:t>
-      </w:r>
-      <w:r>
-        <w:rPr>
-          <w:rFonts w:ascii="Garamond" w:eastAsia="Microsoft YaHei Light" w:hAnsi="Garamond" w:cs="Courier New"/>
-          <w:color w:val="404040" w:themeColor="text1" w:themeTint="BF"/>
-        </w:rPr>
-        <w:t>BootStrap, Jekyll, C</w:t>
-      </w:r>
-      <w:r>
-        <w:rPr>
-          <w:rFonts w:ascii="Garamond" w:eastAsia="Microsoft YaHei Light" w:hAnsi="Garamond" w:cs="Courier New"/>
-          <w:color w:val="404040" w:themeColor="text1" w:themeTint="BF"/>
-        </w:rPr>
-        <w:t>, Microsoft Excel</w:t>
-      </w:r>
-      <w:r>
-        <w:rPr>
-          <w:rFonts w:ascii="Garamond" w:eastAsia="Microsoft YaHei Light" w:hAnsi="Garamond" w:cs="Courier New"/>
-          <w:color w:val="404040" w:themeColor="text1" w:themeTint="BF"/>
-        </w:rPr>
-        <w:t>, Jasmine</w:t>
-      </w:r>
-      <w:r>
-        <w:rPr>
-          <w:rFonts w:ascii="Garamond" w:eastAsia="Microsoft YaHei Light" w:hAnsi="Garamond" w:cs="Courier New"/>
-          <w:color w:val="404040" w:themeColor="text1" w:themeTint="BF"/>
-        </w:rPr>
-        <w:t>, NodeJS, SQL, PostgreSQL</w:t>
-      </w:r>
-      <w:r>
-        <w:rPr>
-          <w:rFonts w:ascii="Garamond" w:eastAsia="Microsoft YaHei Light" w:hAnsi="Garamond" w:cs="Courier New"/>
-          <w:color w:val="404040" w:themeColor="text1" w:themeTint="BF"/>
-        </w:rPr>
-        <w:t xml:space="preserve">, </w:t>
-      </w:r>
-      <w:r>
-        <w:rPr>
-          <w:rFonts w:ascii="Garamond" w:eastAsia="Microsoft YaHei Light" w:hAnsi="Garamond" w:cs="Courier New"/>
-          <w:color w:val="404040" w:themeColor="text1" w:themeTint="BF"/>
-        </w:rPr>
-        <w:t>A</w:t>
-      </w:r>
-      <w:r>
-        <w:rPr>
-          <w:rFonts w:ascii="Garamond" w:eastAsia="Microsoft YaHei Light" w:hAnsi="Garamond" w:cs="Courier New"/>
-          <w:color w:val="404040" w:themeColor="text1" w:themeTint="BF"/>
-        </w:rPr>
-        <w:t>pache</w:t>
-      </w:r>
-      <w:r>
-        <w:rPr>
-          <w:rFonts w:ascii="Garamond" w:eastAsia="Microsoft YaHei Light" w:hAnsi="Garamond" w:cs="Courier New"/>
-          <w:color w:val="404040" w:themeColor="text1" w:themeTint="BF"/>
-        </w:rPr>
-        <w:t xml:space="preserve">, </w:t>
-      </w:r>
-      <w:r>
-        <w:rPr>
-          <w:rFonts w:ascii="Garamond" w:eastAsia="Microsoft YaHei Light" w:hAnsi="Garamond" w:cs="Courier New"/>
-          <w:color w:val="404040" w:themeColor="text1" w:themeTint="BF"/>
-        </w:rPr>
-        <w:t>L</w:t>
-      </w:r>
-      <w:r>
-        <w:rPr>
-          <w:rFonts w:ascii="Garamond" w:eastAsia="Microsoft YaHei Light" w:hAnsi="Garamond" w:cs="Courier New"/>
-          <w:color w:val="404040" w:themeColor="text1" w:themeTint="BF"/>
-        </w:rPr>
-        <w:t>inux</w:t>
-      </w:r>
-    </w:p>
-    <w:p>
-      <w:pPr>
-        <w:pStyle w:val="ListParagraph"/>
-        <w:numPr>
-          <w:ilvl w:val="0"/>
-          <w:numId w:val="5"/>
-        </w:numPr>
-        <w:spacing w:after="0" w:line="240" w:lineRule="auto"/>
-        <w:ind w:right="720"/>
-        <w:rPr>
-          <w:rFonts w:ascii="Garamond" w:eastAsia="Microsoft YaHei Light" w:hAnsi="Garamond" w:cs="Courier New"/>
-          <w:color w:val="404040" w:themeColor="text1" w:themeTint="BF"/>
-        </w:rPr>
-      </w:pPr>
-      <w:r>
-        <w:rPr>
-          <w:rFonts w:ascii="Garamond" w:eastAsia="Microsoft YaHei Light" w:hAnsi="Garamond" w:cs="Courier New"/>
-          <w:b/>
-          <w:color w:val="404040" w:themeColor="text1" w:themeTint="BF"/>
-        </w:rPr>
-        <w:t>Language</w:t>
-      </w:r>
-      <w:r>
-        <w:rPr>
-          <w:rFonts w:ascii="Garamond" w:eastAsia="Microsoft YaHei Light" w:hAnsi="Garamond" w:cs="Courier New"/>
-          <w:b/>
-          <w:color w:val="404040" w:themeColor="text1" w:themeTint="BF"/>
-        </w:rPr>
-        <w:t>s</w:t>
-      </w:r>
-      <w:r>
-        <w:rPr>
-          <w:rFonts w:ascii="Garamond" w:eastAsia="Microsoft YaHei Light" w:hAnsi="Garamond" w:cs="Courier New"/>
-          <w:b/>
-          <w:color w:val="404040" w:themeColor="text1" w:themeTint="BF"/>
-        </w:rPr>
-        <w:t>:</w:t>
-      </w:r>
-      <w:r>
-        <w:rPr>
-          <w:rFonts w:ascii="Garamond" w:eastAsia="Microsoft YaHei Light" w:hAnsi="Garamond" w:cs="Courier New"/>
-          <w:color w:val="404040" w:themeColor="text1" w:themeTint="BF"/>
-        </w:rPr>
-        <w:t xml:space="preserve"> Fluent Korean, Proficient Japanese, Beginner Spanish</w:t>
       </w:r>
       <w:r>
         <w:rPr>

</xml_diff>

<commit_message>
updated resume, fixed mobile issues with video and fa
</commit_message>
<xml_diff>
--- a/src/resume/Jen_Resume.docx
+++ b/src/resume/Jen_Resume.docx
@@ -163,7 +163,7 @@
       <w:pPr>
         <w:spacing w:after="0"/>
         <w:rPr>
-          <w:rFonts w:ascii="Garamond" w:eastAsia="Microsoft YaHei Light" w:hAnsi="Garamond" w:cs="Courier New"/>
+          <w:rFonts w:ascii="Garamond" w:hAnsi="Garamond" w:cs="Courier New" w:hint="eastAsia"/>
           <w:color w:val="404040" w:themeColor="text1" w:themeTint="BF"/>
         </w:rPr>
       </w:pPr>
@@ -238,7 +238,15 @@
           <w:i/>
           <w:color w:val="404040" w:themeColor="text1" w:themeTint="BF"/>
         </w:rPr>
-        <w:t>GPA 3.61</w:t>
+        <w:t>GPA 3.6</w:t>
+      </w:r>
+      <w:r>
+        <w:rPr>
+          <w:rFonts w:ascii="Garamond" w:hAnsi="Garamond" w:cs="Courier New" w:hint="eastAsia"/>
+          <w:i/>
+          <w:color w:val="404040" w:themeColor="text1" w:themeTint="BF"/>
+        </w:rPr>
+        <w:t>4</w:t>
       </w:r>
     </w:p>
     <w:p>
@@ -313,15 +321,23 @@
           <w:color w:val="404040" w:themeColor="text1" w:themeTint="BF"/>
         </w:rPr>
         <w:tab/>
-        <w:t xml:space="preserve">           </w:t>
-      </w:r>
-      <w:r>
-        <w:rPr>
-          <w:rFonts w:ascii="Garamond" w:eastAsia="Microsoft YaHei Light" w:hAnsi="Garamond" w:cs="Courier New"/>
-          <w:i/>
-          <w:color w:val="404040" w:themeColor="text1" w:themeTint="BF"/>
-        </w:rPr>
-        <w:t>Expected May 2018</w:t>
+        <w:t xml:space="preserve">         </w:t>
+      </w:r>
+      <w:r>
+        <w:rPr>
+          <w:rFonts w:ascii="Garamond" w:hAnsi="Garamond" w:cs="Courier New" w:hint="eastAsia"/>
+          <w:i/>
+          <w:color w:val="404040" w:themeColor="text1" w:themeTint="BF"/>
+        </w:rPr>
+        <w:t>Graduated</w:t>
+      </w:r>
+      <w:r>
+        <w:rPr>
+          <w:rFonts w:ascii="Garamond" w:eastAsia="Microsoft YaHei Light" w:hAnsi="Garamond" w:cs="Courier New"/>
+          <w:i/>
+          <w:color w:val="404040" w:themeColor="text1" w:themeTint="BF"/>
+        </w:rPr>
+        <w:t xml:space="preserve"> May 2018</w:t>
       </w:r>
     </w:p>
     <w:p>
@@ -1099,7 +1115,7 @@
         </w:numPr>
         <w:spacing w:after="0"/>
         <w:rPr>
-          <w:rFonts w:ascii="Garamond" w:eastAsia="Microsoft YaHei Light" w:hAnsi="Garamond" w:cs="Courier New"/>
+          <w:rFonts w:ascii="Garamond" w:eastAsia="Microsoft YaHei Light" w:hAnsi="Garamond" w:cs="Courier New" w:hint="eastAsia"/>
           <w:color w:val="404040" w:themeColor="text1" w:themeTint="BF"/>
         </w:rPr>
       </w:pPr>
@@ -1116,6 +1132,78 @@
           <w:color w:val="404040" w:themeColor="text1" w:themeTint="BF"/>
         </w:rPr>
         <w:t xml:space="preserve"> an open source web application and service for visualizing models of gene regulatory networks to provide a diagram for users studying biology</w:t>
+      </w:r>
+    </w:p>
+    <w:p>
+      <w:pPr>
+        <w:pStyle w:val="ListParagraph"/>
+        <w:numPr>
+          <w:ilvl w:val="0"/>
+          <w:numId w:val="2"/>
+        </w:numPr>
+        <w:spacing w:after="0"/>
+        <w:rPr>
+          <w:rFonts w:ascii="Garamond" w:eastAsia="Microsoft YaHei Light" w:hAnsi="Garamond" w:cs="Courier New"/>
+          <w:color w:val="404040" w:themeColor="text1" w:themeTint="BF"/>
+        </w:rPr>
+      </w:pPr>
+      <w:r>
+        <w:rPr>
+          <w:rFonts w:ascii="Garamond" w:hAnsi="Garamond" w:cs="Courier New" w:hint="eastAsia"/>
+          <w:color w:val="404040" w:themeColor="text1" w:themeTint="BF"/>
+        </w:rPr>
+        <w:t xml:space="preserve">Implemented grid layout </w:t>
+      </w:r>
+      <w:r>
+        <w:rPr>
+          <w:rFonts w:ascii="Garamond" w:hAnsi="Garamond" w:cs="Courier New" w:hint="eastAsia"/>
+          <w:color w:val="404040" w:themeColor="text1" w:themeTint="BF"/>
+        </w:rPr>
+        <w:t xml:space="preserve">feature </w:t>
+      </w:r>
+      <w:r>
+        <w:rPr>
+          <w:rFonts w:ascii="Garamond" w:hAnsi="Garamond" w:cs="Courier New" w:hint="eastAsia"/>
+          <w:color w:val="404040" w:themeColor="text1" w:themeTint="BF"/>
+        </w:rPr>
+        <w:t xml:space="preserve">to </w:t>
+      </w:r>
+      <w:r>
+        <w:rPr>
+          <w:rFonts w:ascii="Garamond" w:hAnsi="Garamond" w:cs="Courier New" w:hint="eastAsia"/>
+          <w:color w:val="404040" w:themeColor="text1" w:themeTint="BF"/>
+        </w:rPr>
+        <w:t xml:space="preserve">provide </w:t>
+      </w:r>
+      <w:r>
+        <w:rPr>
+          <w:rFonts w:ascii="Garamond" w:hAnsi="Garamond" w:cs="Courier New"/>
+          <w:color w:val="404040" w:themeColor="text1" w:themeTint="BF"/>
+        </w:rPr>
+        <w:t>improved</w:t>
+      </w:r>
+      <w:r>
+        <w:rPr>
+          <w:rFonts w:ascii="Garamond" w:hAnsi="Garamond" w:cs="Courier New" w:hint="eastAsia"/>
+          <w:color w:val="404040" w:themeColor="text1" w:themeTint="BF"/>
+        </w:rPr>
+        <w:t xml:space="preserve"> user experience regarding data </w:t>
+      </w:r>
+      <w:r>
+        <w:rPr>
+          <w:rFonts w:ascii="Garamond" w:hAnsi="Garamond" w:cs="Courier New" w:hint="eastAsia"/>
+          <w:color w:val="404040" w:themeColor="text1" w:themeTint="BF"/>
+        </w:rPr>
+        <w:t>comparison</w:t>
+      </w:r>
+      <w:bookmarkStart w:id="0" w:name="_GoBack"/>
+      <w:bookmarkEnd w:id="0"/>
+      <w:r>
+        <w:rPr>
+          <w:rFonts w:ascii="Garamond" w:hAnsi="Garamond" w:cs="Courier New" w:hint="eastAsia"/>
+          <w:color w:val="404040" w:themeColor="text1" w:themeTint="BF"/>
+        </w:rPr>
+        <w:t xml:space="preserve"> and examination</w:t>
       </w:r>
     </w:p>
     <w:p>
@@ -1969,8 +2057,6 @@
         </w:rPr>
         <w:t>ed</w:t>
       </w:r>
-      <w:bookmarkStart w:id="0" w:name="_GoBack"/>
-      <w:bookmarkEnd w:id="0"/>
       <w:r>
         <w:rPr>
           <w:rFonts w:ascii="Garamond" w:eastAsia="Microsoft YaHei Light" w:hAnsi="Garamond" w:cs="Courier New"/>

</xml_diff>